<commit_message>
Kayttajakuvaukset some comments have been added
</commit_message>
<xml_diff>
--- a/MELA2.0_Kayttajakuvaukset_public.docx
+++ b/MELA2.0_Kayttajakuvaukset_public.docx
@@ -221,11 +221,16 @@
       <w:r>
         <w:t>1</w:t>
       </w:r>
-      <w:bookmarkStart w:id="0" w:name="_GoBack"/>
-      <w:bookmarkEnd w:id="0"/>
     </w:p>
     <w:sdt>
       <w:sdtPr>
+        <w:rPr>
+          <w:rFonts w:ascii="Times New Roman" w:eastAsiaTheme="minorHAnsi" w:hAnsi="Times New Roman" w:cs="Times New Roman"/>
+          <w:color w:val="auto"/>
+          <w:sz w:val="24"/>
+          <w:szCs w:val="24"/>
+          <w:lang w:eastAsia="en-US"/>
+        </w:rPr>
         <w:id w:val="-1368752062"/>
         <w:docPartObj>
           <w:docPartGallery w:val="Table of Contents"/>
@@ -234,13 +239,8 @@
       </w:sdtPr>
       <w:sdtEndPr>
         <w:rPr>
-          <w:rFonts w:ascii="Times New Roman" w:eastAsiaTheme="minorHAnsi" w:hAnsi="Times New Roman" w:cs="Times New Roman"/>
           <w:b/>
           <w:bCs/>
-          <w:color w:val="auto"/>
-          <w:sz w:val="24"/>
-          <w:szCs w:val="24"/>
-          <w:lang w:eastAsia="en-US"/>
         </w:rPr>
       </w:sdtEndPr>
       <w:sdtContent>
@@ -829,12 +829,12 @@
         <w:spacing w:line="360" w:lineRule="auto"/>
         <w:jc w:val="both"/>
       </w:pPr>
-      <w:bookmarkStart w:id="1" w:name="_Toc16061007"/>
+      <w:bookmarkStart w:id="0" w:name="_Toc16061007"/>
       <w:r>
         <w:lastRenderedPageBreak/>
         <w:t>Dokumentin tarkoitus</w:t>
       </w:r>
-      <w:bookmarkEnd w:id="1"/>
+      <w:bookmarkEnd w:id="0"/>
     </w:p>
     <w:p>
       <w:pPr>
@@ -954,12 +954,12 @@
         <w:spacing w:line="360" w:lineRule="auto"/>
         <w:jc w:val="both"/>
       </w:pPr>
-      <w:bookmarkStart w:id="2" w:name="_Toc16061008"/>
+      <w:bookmarkStart w:id="1" w:name="_Toc16061008"/>
       <w:r>
         <w:lastRenderedPageBreak/>
         <w:t>MELA2.0-metsätietojärjestelmän rajaus</w:t>
       </w:r>
-      <w:bookmarkEnd w:id="2"/>
+      <w:bookmarkEnd w:id="1"/>
     </w:p>
     <w:p>
       <w:pPr>
@@ -977,6 +977,68 @@
       </w:r>
       <w:r>
         <w:t>lle.</w:t>
+      </w:r>
+      <w:r>
+        <w:t xml:space="preserve"> </w:t>
+      </w:r>
+      <w:r>
+        <w:t>Järjestelmän vaatimuksia on muun muassa:</w:t>
+      </w:r>
+    </w:p>
+    <w:p>
+      <w:pPr>
+        <w:pStyle w:val="Luettelokappale"/>
+        <w:numPr>
+          <w:ilvl w:val="0"/>
+          <w:numId w:val="46"/>
+        </w:numPr>
+        <w:spacing w:line="360" w:lineRule="auto"/>
+        <w:jc w:val="both"/>
+      </w:pPr>
+      <w:r>
+        <w:t>Suuralueiden skenaariolaskelmat</w:t>
+      </w:r>
+    </w:p>
+    <w:p>
+      <w:pPr>
+        <w:pStyle w:val="Luettelokappale"/>
+        <w:numPr>
+          <w:ilvl w:val="0"/>
+          <w:numId w:val="46"/>
+        </w:numPr>
+        <w:spacing w:line="360" w:lineRule="auto"/>
+        <w:jc w:val="both"/>
+      </w:pPr>
+      <w:r>
+        <w:t>Hakkuumahdollisuusarviot</w:t>
+      </w:r>
+    </w:p>
+    <w:p>
+      <w:pPr>
+        <w:pStyle w:val="Luettelokappale"/>
+        <w:numPr>
+          <w:ilvl w:val="0"/>
+          <w:numId w:val="46"/>
+        </w:numPr>
+        <w:spacing w:line="360" w:lineRule="auto"/>
+        <w:jc w:val="both"/>
+      </w:pPr>
+      <w:r>
+        <w:t>Erilaisten metsänhoitostrategioiden vaikutusarviot</w:t>
+      </w:r>
+    </w:p>
+    <w:p>
+      <w:pPr>
+        <w:pStyle w:val="Luettelokappale"/>
+        <w:numPr>
+          <w:ilvl w:val="0"/>
+          <w:numId w:val="46"/>
+        </w:numPr>
+        <w:spacing w:line="360" w:lineRule="auto"/>
+        <w:jc w:val="both"/>
+      </w:pPr>
+      <w:r>
+        <w:t>Maanomistajien omien metsäresurssien optimointi</w:t>
       </w:r>
     </w:p>
     <w:p>
@@ -1231,24 +1293,14 @@
       <w:r>
         <w:t xml:space="preserve"> Kriittisimpiä komponenttikokonaisuuksia ovat mm. Hakukone, Simulaattori ja Optimoija (komponenteista tarkemmin luvussa </w:t>
       </w:r>
-      <w:r>
-        <w:fldChar w:fldCharType="begin"/>
-      </w:r>
-      <w:r>
-        <w:instrText xml:space="preserve"> HYPERLINK  \l "_Järjestelmän_yleiskuvaus" </w:instrText>
-      </w:r>
-      <w:r>
-        <w:fldChar w:fldCharType="separate"/>
-      </w:r>
-      <w:r>
-        <w:rPr>
-          <w:rStyle w:val="Hyperlinkki"/>
-        </w:rPr>
-        <w:t>3</w:t>
-      </w:r>
-      <w:r>
-        <w:fldChar w:fldCharType="end"/>
-      </w:r>
+      <w:hyperlink w:anchor="_Järjestelmän_yleiskuvaus" w:history="1">
+        <w:r>
+          <w:rPr>
+            <w:rStyle w:val="Hyperlinkki"/>
+          </w:rPr>
+          <w:t>3</w:t>
+        </w:r>
+      </w:hyperlink>
       <w:r>
         <w:t>).</w:t>
       </w:r>
@@ -1264,22 +1316,26 @@
       <w:r>
         <w:t xml:space="preserve">Laskennassa käytettävä metsätieto on sähköisessä muodossa olevaa informaatiota, jonka rakenne voi olla rasterimuotoinen </w:t>
       </w:r>
-      <w:commentRangeStart w:id="3"/>
+      <w:commentRangeStart w:id="2"/>
       <w:r>
         <w:t>hiladata tai perinteistä maastosta</w:t>
       </w:r>
       <w:r>
         <w:t xml:space="preserve"> </w:t>
       </w:r>
-      <w:commentRangeEnd w:id="3"/>
+      <w:commentRangeEnd w:id="2"/>
       <w:r>
         <w:rPr>
           <w:rStyle w:val="Kommentinviite"/>
         </w:rPr>
-        <w:commentReference w:id="3"/>
-      </w:r>
-      <w:r>
-        <w:t>kerättyä informaatiota. Järjestelmä on kykenevä esiprosessoimaan tietoja ja soveltamaan sitä, jotta laskennan kannalta saavutettaisiin optimaalinen tulos.</w:t>
+        <w:commentReference w:id="2"/>
+      </w:r>
+      <w:r>
+        <w:t xml:space="preserve">kerättyä informaatiota. Järjestelmä on </w:t>
+      </w:r>
+      <w:r>
+        <w:lastRenderedPageBreak/>
+        <w:t>kykenevä esiprosessoimaan tietoja ja soveltamaan sitä, jotta laskennan kannalta saavutettaisiin optimaalinen tulos.</w:t>
       </w:r>
     </w:p>
     <w:p>
@@ -1304,7 +1360,6 @@
         <w:rPr>
           <w:noProof/>
         </w:rPr>
-        <w:lastRenderedPageBreak/>
         <w:drawing>
           <wp:inline distT="0" distB="0" distL="0" distR="0" wp14:anchorId="45865ED8" wp14:editId="4BFE8BA6">
             <wp:extent cx="6119495" cy="3672230"/>
@@ -1452,14 +1507,14 @@
         <w:spacing w:line="360" w:lineRule="auto"/>
         <w:jc w:val="both"/>
       </w:pPr>
-      <w:bookmarkStart w:id="4" w:name="_Järjestelmän_yleiskuvaus"/>
-      <w:bookmarkStart w:id="5" w:name="_Toc16061009"/>
-      <w:bookmarkEnd w:id="4"/>
+      <w:bookmarkStart w:id="3" w:name="_Järjestelmän_yleiskuvaus"/>
+      <w:bookmarkStart w:id="4" w:name="_Toc16061009"/>
+      <w:bookmarkEnd w:id="3"/>
       <w:r>
         <w:lastRenderedPageBreak/>
         <w:t>Järjestelmän yleiskuvaus</w:t>
       </w:r>
-      <w:bookmarkEnd w:id="5"/>
+      <w:bookmarkEnd w:id="4"/>
     </w:p>
     <w:p>
       <w:pPr>
@@ -1475,7 +1530,7 @@
       <w:r>
         <w:t xml:space="preserve"> käyttöliittymänä toimii </w:t>
       </w:r>
-      <w:commentRangeStart w:id="6"/>
+      <w:commentRangeStart w:id="5"/>
       <w:r>
         <w:t>itsenäinen (</w:t>
       </w:r>
@@ -1490,12 +1545,12 @@
       <w:r>
         <w:t>s</w:t>
       </w:r>
-      <w:commentRangeEnd w:id="6"/>
+      <w:commentRangeEnd w:id="5"/>
       <w:r>
         <w:rPr>
           <w:rStyle w:val="Kommentinviite"/>
         </w:rPr>
-        <w:commentReference w:id="6"/>
+        <w:commentReference w:id="5"/>
       </w:r>
       <w:r>
         <w:t>. Varsinainen</w:t>
@@ -1576,11 +1631,11 @@
         <w:pStyle w:val="Otsikko2"/>
         <w:spacing w:line="360" w:lineRule="auto"/>
       </w:pPr>
-      <w:bookmarkStart w:id="7" w:name="_Toc16061010"/>
+      <w:bookmarkStart w:id="6" w:name="_Toc16061010"/>
       <w:r>
         <w:t>Komponentit</w:t>
       </w:r>
-      <w:bookmarkEnd w:id="7"/>
+      <w:bookmarkEnd w:id="6"/>
     </w:p>
     <w:p>
       <w:pPr>
@@ -1626,13 +1681,14 @@
         <w:spacing w:line="360" w:lineRule="auto"/>
         <w:jc w:val="both"/>
       </w:pPr>
+      <w:commentRangeStart w:id="7"/>
       <w:commentRangeStart w:id="8"/>
       <w:r>
         <w:rPr>
           <w:noProof/>
         </w:rPr>
         <w:drawing>
-          <wp:inline distT="0" distB="0" distL="0" distR="0" wp14:anchorId="6D0E5FB6" wp14:editId="35435E68">
+          <wp:inline distT="0" distB="0" distL="0" distR="0" wp14:anchorId="6D0E5FB6" wp14:editId="7A80E43F">
             <wp:extent cx="6126777" cy="2926080"/>
             <wp:effectExtent l="0" t="0" r="7620" b="7620"/>
             <wp:docPr id="1" name="Kuva 1"/>
@@ -1661,7 +1717,7 @@
                   <pic:spPr bwMode="auto">
                     <a:xfrm>
                       <a:off x="0" y="0"/>
-                      <a:ext cx="6172761" cy="2948042"/>
+                      <a:ext cx="6126777" cy="2926080"/>
                     </a:xfrm>
                     <a:prstGeom prst="rect">
                       <a:avLst/>
@@ -1681,12 +1737,19 @@
           </wp:inline>
         </w:drawing>
       </w:r>
+      <w:commentRangeEnd w:id="7"/>
       <w:commentRangeEnd w:id="8"/>
       <w:r>
         <w:rPr>
           <w:rStyle w:val="Kommentinviite"/>
         </w:rPr>
         <w:commentReference w:id="8"/>
+      </w:r>
+      <w:r>
+        <w:rPr>
+          <w:rStyle w:val="Kommentinviite"/>
+        </w:rPr>
+        <w:commentReference w:id="7"/>
       </w:r>
     </w:p>
     <w:p>
@@ -1745,8 +1808,16 @@
         <w:rPr>
           <w:sz w:val="24"/>
         </w:rPr>
+        <w:t xml:space="preserve"> sekä komponenttien välinen kommunikaatio</w:t>
+      </w:r>
+      <w:r>
+        <w:rPr>
+          <w:sz w:val="24"/>
+        </w:rPr>
         <w:t>.</w:t>
       </w:r>
+      <w:bookmarkStart w:id="9" w:name="_GoBack"/>
+      <w:bookmarkEnd w:id="9"/>
     </w:p>
     <w:p>
       <w:pPr>
@@ -2085,23 +2156,23 @@
       <w:r>
         <w:br w:type="page"/>
       </w:r>
-      <w:bookmarkStart w:id="9" w:name="_Toc16061011"/>
+      <w:bookmarkStart w:id="10" w:name="_Toc16061011"/>
       <w:r>
         <w:lastRenderedPageBreak/>
         <w:t>Järjestelmän käytönkuvaus</w:t>
       </w:r>
-      <w:bookmarkEnd w:id="9"/>
+      <w:bookmarkEnd w:id="10"/>
     </w:p>
     <w:p>
       <w:pPr>
         <w:pStyle w:val="Otsikko2"/>
         <w:spacing w:line="360" w:lineRule="auto"/>
       </w:pPr>
-      <w:bookmarkStart w:id="10" w:name="_Toc16061012"/>
+      <w:bookmarkStart w:id="11" w:name="_Toc16061012"/>
       <w:r>
         <w:t>Käyttäjät</w:t>
       </w:r>
-      <w:bookmarkEnd w:id="10"/>
+      <w:bookmarkEnd w:id="11"/>
     </w:p>
     <w:p>
       <w:pPr>
@@ -2596,11 +2667,11 @@
         <w:pStyle w:val="Otsikko2"/>
         <w:spacing w:line="360" w:lineRule="auto"/>
       </w:pPr>
-      <w:bookmarkStart w:id="11" w:name="_Toc16061013"/>
+      <w:bookmarkStart w:id="12" w:name="_Toc16061013"/>
       <w:r>
         <w:t>Käyttäjätarinat</w:t>
       </w:r>
-      <w:bookmarkEnd w:id="11"/>
+      <w:bookmarkEnd w:id="12"/>
     </w:p>
     <w:p>
       <w:pPr>
@@ -2860,8 +2931,8 @@
       <w:r>
         <w:t xml:space="preserve">. </w:t>
       </w:r>
-      <w:commentRangeStart w:id="12"/>
       <w:commentRangeStart w:id="13"/>
+      <w:commentRangeStart w:id="14"/>
       <w:r>
         <w:t xml:space="preserve">Nyt </w:t>
       </w:r>
@@ -2877,23 +2948,23 @@
       <w:r>
         <w:t>järjestelmää.</w:t>
       </w:r>
-      <w:commentRangeEnd w:id="12"/>
+      <w:commentRangeEnd w:id="13"/>
       <w:r>
         <w:rPr>
           <w:rStyle w:val="Kommentinviite"/>
           <w:sz w:val="24"/>
           <w:szCs w:val="24"/>
         </w:rPr>
-        <w:commentReference w:id="12"/>
-      </w:r>
-      <w:commentRangeEnd w:id="13"/>
+        <w:commentReference w:id="13"/>
+      </w:r>
+      <w:commentRangeEnd w:id="14"/>
       <w:r>
         <w:rPr>
           <w:rStyle w:val="Kommentinviite"/>
           <w:sz w:val="24"/>
           <w:szCs w:val="24"/>
         </w:rPr>
-        <w:commentReference w:id="13"/>
+        <w:commentReference w:id="14"/>
       </w:r>
     </w:p>
     <w:p>
@@ -2963,8 +3034,8 @@
       <w:r>
         <w:t xml:space="preserve"> </w:t>
       </w:r>
-      <w:commentRangeStart w:id="14"/>
       <w:commentRangeStart w:id="15"/>
+      <w:commentRangeStart w:id="16"/>
       <w:r>
         <w:t xml:space="preserve">Seuraavaksi </w:t>
       </w:r>
@@ -2995,23 +3066,23 @@
       <w:r>
         <w:t xml:space="preserve"> seuraavalle 20 vuodelle.</w:t>
       </w:r>
-      <w:commentRangeEnd w:id="14"/>
+      <w:commentRangeEnd w:id="15"/>
       <w:r>
         <w:rPr>
           <w:rStyle w:val="Kommentinviite"/>
           <w:sz w:val="24"/>
           <w:szCs w:val="24"/>
         </w:rPr>
-        <w:commentReference w:id="14"/>
-      </w:r>
-      <w:commentRangeEnd w:id="15"/>
+        <w:commentReference w:id="15"/>
+      </w:r>
+      <w:commentRangeEnd w:id="16"/>
       <w:r>
         <w:rPr>
           <w:rStyle w:val="Kommentinviite"/>
           <w:sz w:val="24"/>
           <w:szCs w:val="24"/>
         </w:rPr>
-        <w:commentReference w:id="15"/>
+        <w:commentReference w:id="16"/>
       </w:r>
     </w:p>
     <w:p>
@@ -3019,8 +3090,8 @@
         <w:spacing w:line="360" w:lineRule="auto"/>
         <w:jc w:val="both"/>
       </w:pPr>
-      <w:commentRangeStart w:id="16"/>
       <w:commentRangeStart w:id="17"/>
+      <w:commentRangeStart w:id="18"/>
       <w:r>
         <w:t xml:space="preserve">Seuraavaksi </w:t>
       </w:r>
@@ -3036,23 +3107,23 @@
       <w:r>
         <w:t>simulointiskripti</w:t>
       </w:r>
-      <w:commentRangeEnd w:id="16"/>
+      <w:commentRangeEnd w:id="17"/>
       <w:r>
         <w:rPr>
           <w:rStyle w:val="Kommentinviite"/>
           <w:sz w:val="24"/>
           <w:szCs w:val="24"/>
         </w:rPr>
-        <w:commentReference w:id="16"/>
-      </w:r>
-      <w:commentRangeEnd w:id="17"/>
+        <w:commentReference w:id="17"/>
+      </w:r>
+      <w:commentRangeEnd w:id="18"/>
       <w:r>
         <w:rPr>
           <w:rStyle w:val="Kommentinviite"/>
           <w:sz w:val="24"/>
           <w:szCs w:val="24"/>
         </w:rPr>
-        <w:commentReference w:id="17"/>
+        <w:commentReference w:id="18"/>
       </w:r>
       <w:r>
         <w:t xml:space="preserve">. </w:t>
@@ -3100,18 +3171,18 @@
         <w:lastRenderedPageBreak/>
         <w:t xml:space="preserve">asettamistaan </w:t>
       </w:r>
-      <w:commentRangeStart w:id="18"/>
+      <w:commentRangeStart w:id="19"/>
       <w:r>
         <w:t xml:space="preserve">syöteparametreista (data, tuloskuvaus ja simulointiskripti) </w:t>
       </w:r>
-      <w:commentRangeEnd w:id="18"/>
+      <w:commentRangeEnd w:id="19"/>
       <w:r>
         <w:rPr>
           <w:rStyle w:val="Kommentinviite"/>
           <w:sz w:val="24"/>
           <w:szCs w:val="24"/>
         </w:rPr>
-        <w:commentReference w:id="18"/>
+        <w:commentReference w:id="19"/>
       </w:r>
       <w:r>
         <w:t xml:space="preserve">ja </w:t>
@@ -3168,16 +3239,16 @@
         <w:spacing w:line="360" w:lineRule="auto"/>
         <w:jc w:val="both"/>
       </w:pPr>
-      <w:commentRangeStart w:id="19"/>
+      <w:commentRangeStart w:id="20"/>
       <w:r>
         <w:rPr>
           <w:b/>
         </w:rPr>
         <w:t>Mallipaketin yhteensovittaminen osaksi funktiokirjastoa</w:t>
       </w:r>
-      <w:commentRangeEnd w:id="19"/>
-      <w:r>
-        <w:commentReference w:id="19"/>
+      <w:commentRangeEnd w:id="20"/>
+      <w:r>
+        <w:commentReference w:id="20"/>
       </w:r>
       <w:r>
         <w:rPr>
@@ -3197,7 +3268,7 @@
       <w:r>
         <w:t>. Paketti on .</w:t>
       </w:r>
-      <w:commentRangeStart w:id="20"/>
+      <w:commentRangeStart w:id="21"/>
       <w:proofErr w:type="spellStart"/>
       <w:r>
         <w:t>zip</w:t>
@@ -3206,14 +3277,14 @@
       <w:r>
         <w:t xml:space="preserve"> </w:t>
       </w:r>
-      <w:commentRangeEnd w:id="20"/>
+      <w:commentRangeEnd w:id="21"/>
       <w:r>
         <w:rPr>
           <w:rStyle w:val="Kommentinviite"/>
           <w:sz w:val="24"/>
           <w:szCs w:val="24"/>
         </w:rPr>
-        <w:commentReference w:id="20"/>
+        <w:commentReference w:id="21"/>
       </w:r>
       <w:r>
         <w:t>muodossa, joten Kalle purkaa paketin omalle tietokoneelleen ja tutkii paketin sisältöä</w:t>
@@ -3254,8 +3325,8 @@
       <w:r>
         <w:t xml:space="preserve">Kalle käy läpi paketissa olevat funktiot yksi kerrallaan ja lisää kirjastonhoitajan metatagit funktioiden kommentteihin. </w:t>
       </w:r>
-      <w:commentRangeStart w:id="21"/>
       <w:commentRangeStart w:id="22"/>
+      <w:commentRangeStart w:id="23"/>
       <w:r>
         <w:t xml:space="preserve">Samalla hän määrittelee </w:t>
       </w:r>
@@ -3276,16 +3347,16 @@
       <w:r>
         <w:t xml:space="preserve"> käyttö on mahdollista</w:t>
       </w:r>
-      <w:commentRangeEnd w:id="21"/>
+      <w:commentRangeEnd w:id="22"/>
       <w:r>
         <w:rPr>
           <w:rStyle w:val="Kommentinviite"/>
           <w:sz w:val="24"/>
           <w:szCs w:val="24"/>
         </w:rPr>
-        <w:commentReference w:id="21"/>
-      </w:r>
-      <w:commentRangeEnd w:id="22"/>
+        <w:commentReference w:id="22"/>
+      </w:r>
+      <w:commentRangeEnd w:id="23"/>
       <w:r>
         <w:t>/optimaalista</w:t>
       </w:r>
@@ -3295,7 +3366,7 @@
           <w:sz w:val="24"/>
           <w:szCs w:val="24"/>
         </w:rPr>
-        <w:commentReference w:id="22"/>
+        <w:commentReference w:id="23"/>
       </w:r>
       <w:r>
         <w:t xml:space="preserve">. </w:t>
@@ -3306,13 +3377,13 @@
       <w:r>
         <w:t xml:space="preserve"> </w:t>
       </w:r>
-      <w:commentRangeStart w:id="23"/>
       <w:commentRangeStart w:id="24"/>
+      <w:commentRangeStart w:id="25"/>
       <w:r>
         <w:t xml:space="preserve">Kalle käy läpi funktioiden toimintaa ja validoi, että </w:t>
       </w:r>
-      <w:commentRangeEnd w:id="23"/>
       <w:commentRangeEnd w:id="24"/>
+      <w:commentRangeEnd w:id="25"/>
       <w:r>
         <w:t>ne toimivat suunnitellusti ja antavat järkeviä tuloksia</w:t>
       </w:r>
@@ -3322,7 +3393,7 @@
           <w:sz w:val="24"/>
           <w:szCs w:val="24"/>
         </w:rPr>
-        <w:commentReference w:id="23"/>
+        <w:commentReference w:id="24"/>
       </w:r>
       <w:r>
         <w:t xml:space="preserve"> esimerkkidatalle</w:t>
@@ -3333,7 +3404,7 @@
           <w:sz w:val="24"/>
           <w:szCs w:val="24"/>
         </w:rPr>
-        <w:commentReference w:id="24"/>
+        <w:commentReference w:id="25"/>
       </w:r>
       <w:r>
         <w:t xml:space="preserve">. Lopuksi Kalle </w:t>
@@ -3344,8 +3415,8 @@
       <w:r>
         <w:t xml:space="preserve">testaa, että </w:t>
       </w:r>
-      <w:commentRangeStart w:id="25"/>
       <w:commentRangeStart w:id="26"/>
+      <w:commentRangeStart w:id="27"/>
       <w:r>
         <w:t xml:space="preserve">hakukone pystyy löytämään kaikki funktiota ja luomaan niistä </w:t>
       </w:r>
@@ -3355,23 +3426,23 @@
       <w:r>
         <w:t>laskentaketjuja</w:t>
       </w:r>
-      <w:commentRangeEnd w:id="25"/>
+      <w:commentRangeEnd w:id="26"/>
       <w:r>
         <w:rPr>
           <w:rStyle w:val="Kommentinviite"/>
           <w:sz w:val="24"/>
           <w:szCs w:val="24"/>
         </w:rPr>
-        <w:commentReference w:id="25"/>
-      </w:r>
-      <w:commentRangeEnd w:id="26"/>
+        <w:commentReference w:id="26"/>
+      </w:r>
+      <w:commentRangeEnd w:id="27"/>
       <w:r>
         <w:rPr>
           <w:rStyle w:val="Kommentinviite"/>
           <w:sz w:val="24"/>
           <w:szCs w:val="24"/>
         </w:rPr>
-        <w:commentReference w:id="26"/>
+        <w:commentReference w:id="27"/>
       </w:r>
       <w:r>
         <w:t>.</w:t>
@@ -3385,8 +3456,8 @@
       <w:r>
         <w:t xml:space="preserve">Kun Kalle on saanut tehtyä edellä mainitut työvaiheet </w:t>
       </w:r>
-      <w:commentRangeStart w:id="27"/>
       <w:commentRangeStart w:id="28"/>
+      <w:commentRangeStart w:id="29"/>
       <w:r>
         <w:t xml:space="preserve">hän </w:t>
       </w:r>
@@ -3396,23 +3467,23 @@
       <w:r>
         <w:t xml:space="preserve"> mallipaketin ja lisää sen osaksi funktiokirjastoa</w:t>
       </w:r>
-      <w:commentRangeEnd w:id="27"/>
+      <w:commentRangeEnd w:id="28"/>
       <w:r>
         <w:rPr>
           <w:rStyle w:val="Kommentinviite"/>
           <w:sz w:val="24"/>
           <w:szCs w:val="24"/>
         </w:rPr>
-        <w:commentReference w:id="27"/>
-      </w:r>
-      <w:commentRangeEnd w:id="28"/>
+        <w:commentReference w:id="28"/>
+      </w:r>
+      <w:commentRangeEnd w:id="29"/>
       <w:r>
         <w:rPr>
           <w:rStyle w:val="Kommentinviite"/>
           <w:sz w:val="24"/>
           <w:szCs w:val="24"/>
         </w:rPr>
-        <w:commentReference w:id="28"/>
+        <w:commentReference w:id="29"/>
       </w:r>
       <w:r>
         <w:t xml:space="preserve">. Samalla hän julkaisee mallipaketin </w:t>
@@ -3567,7 +3638,7 @@
 
 <file path=word/comments.xml><?xml version="1.0" encoding="utf-8"?>
 <w:comments xmlns:wpc="http://schemas.microsoft.com/office/word/2010/wordprocessingCanvas" xmlns:cx="http://schemas.microsoft.com/office/drawing/2014/chartex" xmlns:cx1="http://schemas.microsoft.com/office/drawing/2015/9/8/chartex" xmlns:cx2="http://schemas.microsoft.com/office/drawing/2015/10/21/chartex" xmlns:cx3="http://schemas.microsoft.com/office/drawing/2016/5/9/chartex" xmlns:cx4="http://schemas.microsoft.com/office/drawing/2016/5/10/chartex" xmlns:cx5="http://schemas.microsoft.com/office/drawing/2016/5/11/chartex" xmlns:cx6="http://schemas.microsoft.com/office/drawing/2016/5/12/chartex" xmlns:cx7="http://schemas.microsoft.com/office/drawing/2016/5/13/chartex" xmlns:cx8="http://schemas.microsoft.com/office/drawing/2016/5/14/chartex" xmlns:mc="http://schemas.openxmlformats.org/markup-compatibility/2006" xmlns:aink="http://schemas.microsoft.com/office/drawing/2016/ink" xmlns:am3d="http://schemas.microsoft.com/office/drawing/2017/model3d" xmlns:o="urn:schemas-microsoft-com:office:office" xmlns:r="http://schemas.openxmlformats.org/officeDocument/2006/relationships" xmlns:m="http://schemas.openxmlformats.org/officeDocument/2006/math" xmlns:v="urn:schemas-microsoft-com:vml" xmlns:wp14="http://schemas.microsoft.com/office/word/2010/wordprocessingDrawing" xmlns:wp="http://schemas.openxmlformats.org/drawingml/2006/wordprocessingDrawing" xmlns:w10="urn:schemas-microsoft-com:office:word" xmlns:w="http://schemas.openxmlformats.org/wordprocessingml/2006/main" xmlns:w14="http://schemas.microsoft.com/office/word/2010/wordml" xmlns:w15="http://schemas.microsoft.com/office/word/2012/wordml" xmlns:w16cid="http://schemas.microsoft.com/office/word/2016/wordml/cid" xmlns:w16se="http://schemas.microsoft.com/office/word/2015/wordml/symex" xmlns:wpg="http://schemas.microsoft.com/office/word/2010/wordprocessingGroup" xmlns:wpi="http://schemas.microsoft.com/office/word/2010/wordprocessingInk" xmlns:wne="http://schemas.microsoft.com/office/word/2006/wordml" xmlns:wps="http://schemas.microsoft.com/office/word/2010/wordprocessingShape" mc:Ignorable="w14 w15 w16se w16cid wp14">
-  <w:comment w:id="3" w:author="Melander Daniel" w:date="2019-08-05T10:18:00Z" w:initials="MD">
+  <w:comment w:id="2" w:author="Melander Daniel" w:date="2019-08-05T10:18:00Z" w:initials="MD">
     <w:p>
       <w:pPr>
         <w:pStyle w:val="Kommentinteksti"/>
@@ -3583,7 +3654,7 @@
       </w:r>
     </w:p>
   </w:comment>
-  <w:comment w:id="6" w:author="Melander Daniel" w:date="2019-08-06T08:35:00Z" w:initials="MD">
+  <w:comment w:id="5" w:author="Melander Daniel" w:date="2019-08-06T08:35:00Z" w:initials="MD">
     <w:p>
       <w:pPr>
         <w:pStyle w:val="Kommentinteksti"/>
@@ -3620,7 +3691,7 @@
       </w:r>
     </w:p>
   </w:comment>
-  <w:comment w:id="8" w:author="Melander Daniel" w:date="2019-08-06T11:20:00Z" w:initials="MD">
+  <w:comment w:id="8" w:author="Melander Daniel" w:date="2019-08-13T10:09:00Z" w:initials="MD">
     <w:p>
       <w:pPr>
         <w:pStyle w:val="Kommentinteksti"/>
@@ -3632,11 +3703,27 @@
         <w:annotationRef/>
       </w:r>
       <w:r>
+        <w:t>Uusi versio olemassa. Vaihda</w:t>
+      </w:r>
+    </w:p>
+  </w:comment>
+  <w:comment w:id="7" w:author="Melander Daniel" w:date="2019-08-06T11:20:00Z" w:initials="MD">
+    <w:p>
+      <w:pPr>
+        <w:pStyle w:val="Kommentinteksti"/>
+      </w:pPr>
+      <w:r>
+        <w:rPr>
+          <w:rStyle w:val="Kommentinviite"/>
+        </w:rPr>
+        <w:annotationRef/>
+      </w:r>
+      <w:r>
         <w:t>Paikallinen työasema pois</w:t>
       </w:r>
     </w:p>
   </w:comment>
-  <w:comment w:id="12" w:author="Melander Daniel" w:date="2019-07-03T13:54:00Z" w:initials="MD">
+  <w:comment w:id="13" w:author="Melander Daniel" w:date="2019-07-03T13:54:00Z" w:initials="MD">
     <w:p>
       <w:pPr>
         <w:pStyle w:val="Kommentinteksti"/>
@@ -3652,7 +3739,7 @@
       </w:r>
     </w:p>
   </w:comment>
-  <w:comment w:id="13" w:author="Melander Daniel" w:date="2019-07-03T15:18:00Z" w:initials="MD">
+  <w:comment w:id="14" w:author="Melander Daniel" w:date="2019-07-03T15:18:00Z" w:initials="MD">
     <w:p>
       <w:pPr>
         <w:pStyle w:val="Kommentinteksti"/>
@@ -3668,7 +3755,7 @@
       </w:r>
     </w:p>
   </w:comment>
-  <w:comment w:id="14" w:author="Melander Daniel" w:date="2019-07-02T13:51:00Z" w:initials="MD">
+  <w:comment w:id="15" w:author="Melander Daniel" w:date="2019-07-02T13:51:00Z" w:initials="MD">
     <w:p>
       <w:pPr>
         <w:pStyle w:val="Kommentinteksti"/>
@@ -3684,7 +3771,7 @@
       </w:r>
     </w:p>
   </w:comment>
-  <w:comment w:id="15" w:author="Melander Daniel" w:date="2019-07-03T15:27:00Z" w:initials="MD">
+  <w:comment w:id="16" w:author="Melander Daniel" w:date="2019-07-03T15:27:00Z" w:initials="MD">
     <w:p>
       <w:pPr>
         <w:pStyle w:val="Kommentinteksti"/>
@@ -3724,7 +3811,7 @@
       </w:r>
     </w:p>
   </w:comment>
-  <w:comment w:id="16" w:author="Melander Daniel" w:date="2019-07-02T13:25:00Z" w:initials="MD">
+  <w:comment w:id="17" w:author="Melander Daniel" w:date="2019-07-02T13:25:00Z" w:initials="MD">
     <w:p>
       <w:pPr>
         <w:pStyle w:val="Kommentinteksti"/>
@@ -3740,7 +3827,7 @@
       </w:r>
     </w:p>
   </w:comment>
-  <w:comment w:id="17" w:author="Melander Daniel" w:date="2019-07-03T15:39:00Z" w:initials="MD">
+  <w:comment w:id="18" w:author="Melander Daniel" w:date="2019-07-03T15:39:00Z" w:initials="MD">
     <w:p>
       <w:pPr>
         <w:pStyle w:val="Kommentinteksti"/>
@@ -3782,7 +3869,7 @@
       </w:r>
     </w:p>
   </w:comment>
-  <w:comment w:id="18" w:author="Melander Daniel" w:date="2019-07-02T13:52:00Z" w:initials="MD">
+  <w:comment w:id="19" w:author="Melander Daniel" w:date="2019-07-02T13:52:00Z" w:initials="MD">
     <w:p>
       <w:pPr>
         <w:pStyle w:val="Kommentinteksti"/>
@@ -3798,7 +3885,7 @@
       </w:r>
     </w:p>
   </w:comment>
-  <w:comment w:id="19" w:author="Melander Daniel" w:date="2019-07-02T12:35:00Z" w:initials="MD">
+  <w:comment w:id="20" w:author="Melander Daniel" w:date="2019-07-02T12:35:00Z" w:initials="MD">
     <w:p>
       <w:pPr>
         <w:pStyle w:val="Kommentinteksti"/>
@@ -3838,7 +3925,7 @@
       </w:r>
     </w:p>
   </w:comment>
-  <w:comment w:id="20" w:author="Melander Daniel" w:date="2019-07-08T15:48:00Z" w:initials="MD">
+  <w:comment w:id="21" w:author="Melander Daniel" w:date="2019-07-08T15:48:00Z" w:initials="MD">
     <w:p>
       <w:pPr>
         <w:pStyle w:val="Kommentinteksti"/>
@@ -3854,7 +3941,7 @@
       </w:r>
     </w:p>
   </w:comment>
-  <w:comment w:id="21" w:author="Melander Daniel" w:date="2019-07-02T12:28:00Z" w:initials="MD">
+  <w:comment w:id="22" w:author="Melander Daniel" w:date="2019-07-02T12:28:00Z" w:initials="MD">
     <w:p>
       <w:pPr>
         <w:pStyle w:val="Kommentinteksti"/>
@@ -3870,7 +3957,7 @@
       </w:r>
     </w:p>
   </w:comment>
-  <w:comment w:id="22" w:author="Melander Daniel" w:date="2019-07-03T14:55:00Z" w:initials="MD">
+  <w:comment w:id="23" w:author="Melander Daniel" w:date="2019-07-03T14:55:00Z" w:initials="MD">
     <w:p>
       <w:pPr>
         <w:pStyle w:val="Kommentinteksti"/>
@@ -3886,7 +3973,7 @@
       </w:r>
     </w:p>
   </w:comment>
-  <w:comment w:id="23" w:author="Melander Daniel" w:date="2019-07-02T12:30:00Z" w:initials="MD">
+  <w:comment w:id="24" w:author="Melander Daniel" w:date="2019-07-02T12:30:00Z" w:initials="MD">
     <w:p>
       <w:pPr>
         <w:pStyle w:val="Kommentinteksti"/>
@@ -3915,7 +4002,7 @@
       </w:r>
     </w:p>
   </w:comment>
-  <w:comment w:id="24" w:author="Melander Daniel" w:date="2019-07-03T14:57:00Z" w:initials="MD">
+  <w:comment w:id="25" w:author="Melander Daniel" w:date="2019-07-03T14:57:00Z" w:initials="MD">
     <w:p>
       <w:pPr>
         <w:pStyle w:val="Kommentinteksti"/>
@@ -3931,7 +4018,7 @@
       </w:r>
     </w:p>
   </w:comment>
-  <w:comment w:id="25" w:author="Melander Daniel" w:date="2019-07-02T12:34:00Z" w:initials="MD">
+  <w:comment w:id="26" w:author="Melander Daniel" w:date="2019-07-02T12:34:00Z" w:initials="MD">
     <w:p>
       <w:pPr>
         <w:pStyle w:val="Kommentinteksti"/>
@@ -3947,7 +4034,7 @@
       </w:r>
     </w:p>
   </w:comment>
-  <w:comment w:id="26" w:author="Melander Daniel" w:date="2019-07-03T15:02:00Z" w:initials="MD">
+  <w:comment w:id="27" w:author="Melander Daniel" w:date="2019-07-03T15:02:00Z" w:initials="MD">
     <w:p>
       <w:pPr>
         <w:pStyle w:val="Kommentinteksti"/>
@@ -3963,7 +4050,7 @@
       </w:r>
     </w:p>
   </w:comment>
-  <w:comment w:id="27" w:author="Melander Daniel" w:date="2019-07-02T12:41:00Z" w:initials="MD">
+  <w:comment w:id="28" w:author="Melander Daniel" w:date="2019-07-02T12:41:00Z" w:initials="MD">
     <w:p>
       <w:pPr>
         <w:pStyle w:val="Kommentinteksti"/>
@@ -3979,7 +4066,7 @@
       </w:r>
     </w:p>
   </w:comment>
-  <w:comment w:id="28" w:author="Melander Daniel" w:date="2019-07-03T15:06:00Z" w:initials="MD">
+  <w:comment w:id="29" w:author="Melander Daniel" w:date="2019-07-03T15:06:00Z" w:initials="MD">
     <w:p>
       <w:pPr>
         <w:pStyle w:val="Kommentinteksti"/>
@@ -4002,6 +4089,7 @@
 <w15:commentsEx xmlns:wpc="http://schemas.microsoft.com/office/word/2010/wordprocessingCanvas" xmlns:cx="http://schemas.microsoft.com/office/drawing/2014/chartex" xmlns:cx1="http://schemas.microsoft.com/office/drawing/2015/9/8/chartex" xmlns:cx2="http://schemas.microsoft.com/office/drawing/2015/10/21/chartex" xmlns:cx3="http://schemas.microsoft.com/office/drawing/2016/5/9/chartex" xmlns:cx4="http://schemas.microsoft.com/office/drawing/2016/5/10/chartex" xmlns:cx5="http://schemas.microsoft.com/office/drawing/2016/5/11/chartex" xmlns:cx6="http://schemas.microsoft.com/office/drawing/2016/5/12/chartex" xmlns:cx7="http://schemas.microsoft.com/office/drawing/2016/5/13/chartex" xmlns:cx8="http://schemas.microsoft.com/office/drawing/2016/5/14/chartex" xmlns:mc="http://schemas.openxmlformats.org/markup-compatibility/2006" xmlns:aink="http://schemas.microsoft.com/office/drawing/2016/ink" xmlns:am3d="http://schemas.microsoft.com/office/drawing/2017/model3d" xmlns:o="urn:schemas-microsoft-com:office:office" xmlns:r="http://schemas.openxmlformats.org/officeDocument/2006/relationships" xmlns:m="http://schemas.openxmlformats.org/officeDocument/2006/math" xmlns:v="urn:schemas-microsoft-com:vml" xmlns:wp14="http://schemas.microsoft.com/office/word/2010/wordprocessingDrawing" xmlns:wp="http://schemas.openxmlformats.org/drawingml/2006/wordprocessingDrawing" xmlns:w10="urn:schemas-microsoft-com:office:word" xmlns:w="http://schemas.openxmlformats.org/wordprocessingml/2006/main" xmlns:w14="http://schemas.microsoft.com/office/word/2010/wordml" xmlns:w15="http://schemas.microsoft.com/office/word/2012/wordml" xmlns:w16cid="http://schemas.microsoft.com/office/word/2016/wordml/cid" xmlns:w16se="http://schemas.microsoft.com/office/word/2015/wordml/symex" xmlns:wpg="http://schemas.microsoft.com/office/word/2010/wordprocessingGroup" xmlns:wpi="http://schemas.microsoft.com/office/word/2010/wordprocessingInk" xmlns:wne="http://schemas.microsoft.com/office/word/2006/wordml" xmlns:wps="http://schemas.microsoft.com/office/word/2010/wordprocessingShape" mc:Ignorable="w14 w15 w16se w16cid wp14">
   <w15:commentEx w15:paraId="544E2BA8" w15:done="0"/>
   <w15:commentEx w15:paraId="04CBC29D" w15:done="0"/>
+  <w15:commentEx w15:paraId="3DF3AF0F" w15:done="0"/>
   <w15:commentEx w15:paraId="0EB5958B" w15:done="0"/>
   <w15:commentEx w15:paraId="59E6E6F5" w15:done="0"/>
   <w15:commentEx w15:paraId="679393A7" w15:paraIdParent="59E6E6F5" w15:done="0"/>
@@ -4027,6 +4115,7 @@
 <w16cid:commentsIds xmlns:wpc="http://schemas.microsoft.com/office/word/2010/wordprocessingCanvas" xmlns:cx="http://schemas.microsoft.com/office/drawing/2014/chartex" xmlns:cx1="http://schemas.microsoft.com/office/drawing/2015/9/8/chartex" xmlns:cx2="http://schemas.microsoft.com/office/drawing/2015/10/21/chartex" xmlns:cx3="http://schemas.microsoft.com/office/drawing/2016/5/9/chartex" xmlns:cx4="http://schemas.microsoft.com/office/drawing/2016/5/10/chartex" xmlns:cx5="http://schemas.microsoft.com/office/drawing/2016/5/11/chartex" xmlns:cx6="http://schemas.microsoft.com/office/drawing/2016/5/12/chartex" xmlns:cx7="http://schemas.microsoft.com/office/drawing/2016/5/13/chartex" xmlns:cx8="http://schemas.microsoft.com/office/drawing/2016/5/14/chartex" xmlns:mc="http://schemas.openxmlformats.org/markup-compatibility/2006" xmlns:aink="http://schemas.microsoft.com/office/drawing/2016/ink" xmlns:am3d="http://schemas.microsoft.com/office/drawing/2017/model3d" xmlns:o="urn:schemas-microsoft-com:office:office" xmlns:r="http://schemas.openxmlformats.org/officeDocument/2006/relationships" xmlns:m="http://schemas.openxmlformats.org/officeDocument/2006/math" xmlns:v="urn:schemas-microsoft-com:vml" xmlns:wp14="http://schemas.microsoft.com/office/word/2010/wordprocessingDrawing" xmlns:wp="http://schemas.openxmlformats.org/drawingml/2006/wordprocessingDrawing" xmlns:w10="urn:schemas-microsoft-com:office:word" xmlns:w="http://schemas.openxmlformats.org/wordprocessingml/2006/main" xmlns:w14="http://schemas.microsoft.com/office/word/2010/wordml" xmlns:w15="http://schemas.microsoft.com/office/word/2012/wordml" xmlns:w16cid="http://schemas.microsoft.com/office/word/2016/wordml/cid" xmlns:w16se="http://schemas.microsoft.com/office/word/2015/wordml/symex" xmlns:wpg="http://schemas.microsoft.com/office/word/2010/wordprocessingGroup" xmlns:wpi="http://schemas.microsoft.com/office/word/2010/wordprocessingInk" xmlns:wne="http://schemas.microsoft.com/office/word/2006/wordml" xmlns:wps="http://schemas.microsoft.com/office/word/2010/wordprocessingShape" mc:Ignorable="w14 w15 w16se w16cid wp14">
   <w16cid:commentId w16cid:paraId="544E2BA8" w16cid:durableId="20F280F9"/>
   <w16cid:commentId w16cid:paraId="04CBC29D" w16cid:durableId="20F3BA4E"/>
+  <w16cid:commentId w16cid:paraId="3DF3AF0F" w16cid:durableId="20FD0ABE"/>
   <w16cid:commentId w16cid:paraId="0EB5958B" w16cid:durableId="20F3E10E"/>
   <w16cid:commentId w16cid:paraId="59E6E6F5" w16cid:durableId="20C73202"/>
   <w16cid:commentId w16cid:paraId="679393A7" w16cid:durableId="20C745DD"/>
@@ -4495,6 +4584,119 @@
     </w:lvl>
   </w:abstractNum>
   <w:abstractNum w:abstractNumId="4" w15:restartNumberingAfterBreak="0">
+    <w:nsid w:val="15405AA1"/>
+    <w:multiLevelType w:val="hybridMultilevel"/>
+    <w:tmpl w:val="4E8257CC"/>
+    <w:lvl w:ilvl="0" w:tplc="040B0001">
+      <w:start w:val="1"/>
+      <w:numFmt w:val="bullet"/>
+      <w:lvlText w:val=""/>
+      <w:lvlJc w:val="left"/>
+      <w:pPr>
+        <w:ind w:left="720" w:hanging="360"/>
+      </w:pPr>
+      <w:rPr>
+        <w:rFonts w:ascii="Symbol" w:hAnsi="Symbol" w:hint="default"/>
+      </w:rPr>
+    </w:lvl>
+    <w:lvl w:ilvl="1" w:tplc="040B0003" w:tentative="1">
+      <w:start w:val="1"/>
+      <w:numFmt w:val="bullet"/>
+      <w:lvlText w:val="o"/>
+      <w:lvlJc w:val="left"/>
+      <w:pPr>
+        <w:ind w:left="1440" w:hanging="360"/>
+      </w:pPr>
+      <w:rPr>
+        <w:rFonts w:ascii="Courier New" w:hAnsi="Courier New" w:cs="Courier New" w:hint="default"/>
+      </w:rPr>
+    </w:lvl>
+    <w:lvl w:ilvl="2" w:tplc="040B0005" w:tentative="1">
+      <w:start w:val="1"/>
+      <w:numFmt w:val="bullet"/>
+      <w:lvlText w:val=""/>
+      <w:lvlJc w:val="left"/>
+      <w:pPr>
+        <w:ind w:left="2160" w:hanging="360"/>
+      </w:pPr>
+      <w:rPr>
+        <w:rFonts w:ascii="Wingdings" w:hAnsi="Wingdings" w:hint="default"/>
+      </w:rPr>
+    </w:lvl>
+    <w:lvl w:ilvl="3" w:tplc="040B0001" w:tentative="1">
+      <w:start w:val="1"/>
+      <w:numFmt w:val="bullet"/>
+      <w:lvlText w:val=""/>
+      <w:lvlJc w:val="left"/>
+      <w:pPr>
+        <w:ind w:left="2880" w:hanging="360"/>
+      </w:pPr>
+      <w:rPr>
+        <w:rFonts w:ascii="Symbol" w:hAnsi="Symbol" w:hint="default"/>
+      </w:rPr>
+    </w:lvl>
+    <w:lvl w:ilvl="4" w:tplc="040B0003" w:tentative="1">
+      <w:start w:val="1"/>
+      <w:numFmt w:val="bullet"/>
+      <w:lvlText w:val="o"/>
+      <w:lvlJc w:val="left"/>
+      <w:pPr>
+        <w:ind w:left="3600" w:hanging="360"/>
+      </w:pPr>
+      <w:rPr>
+        <w:rFonts w:ascii="Courier New" w:hAnsi="Courier New" w:cs="Courier New" w:hint="default"/>
+      </w:rPr>
+    </w:lvl>
+    <w:lvl w:ilvl="5" w:tplc="040B0005" w:tentative="1">
+      <w:start w:val="1"/>
+      <w:numFmt w:val="bullet"/>
+      <w:lvlText w:val=""/>
+      <w:lvlJc w:val="left"/>
+      <w:pPr>
+        <w:ind w:left="4320" w:hanging="360"/>
+      </w:pPr>
+      <w:rPr>
+        <w:rFonts w:ascii="Wingdings" w:hAnsi="Wingdings" w:hint="default"/>
+      </w:rPr>
+    </w:lvl>
+    <w:lvl w:ilvl="6" w:tplc="040B0001" w:tentative="1">
+      <w:start w:val="1"/>
+      <w:numFmt w:val="bullet"/>
+      <w:lvlText w:val=""/>
+      <w:lvlJc w:val="left"/>
+      <w:pPr>
+        <w:ind w:left="5040" w:hanging="360"/>
+      </w:pPr>
+      <w:rPr>
+        <w:rFonts w:ascii="Symbol" w:hAnsi="Symbol" w:hint="default"/>
+      </w:rPr>
+    </w:lvl>
+    <w:lvl w:ilvl="7" w:tplc="040B0003" w:tentative="1">
+      <w:start w:val="1"/>
+      <w:numFmt w:val="bullet"/>
+      <w:lvlText w:val="o"/>
+      <w:lvlJc w:val="left"/>
+      <w:pPr>
+        <w:ind w:left="5760" w:hanging="360"/>
+      </w:pPr>
+      <w:rPr>
+        <w:rFonts w:ascii="Courier New" w:hAnsi="Courier New" w:cs="Courier New" w:hint="default"/>
+      </w:rPr>
+    </w:lvl>
+    <w:lvl w:ilvl="8" w:tplc="040B0005" w:tentative="1">
+      <w:start w:val="1"/>
+      <w:numFmt w:val="bullet"/>
+      <w:lvlText w:val=""/>
+      <w:lvlJc w:val="left"/>
+      <w:pPr>
+        <w:ind w:left="6480" w:hanging="360"/>
+      </w:pPr>
+      <w:rPr>
+        <w:rFonts w:ascii="Wingdings" w:hAnsi="Wingdings" w:hint="default"/>
+      </w:rPr>
+    </w:lvl>
+  </w:abstractNum>
+  <w:abstractNum w:abstractNumId="5" w15:restartNumberingAfterBreak="0">
     <w:nsid w:val="15754B87"/>
     <w:multiLevelType w:val="multilevel"/>
     <w:tmpl w:val="44F02664"/>
@@ -4586,7 +4788,7 @@
       </w:pPr>
     </w:lvl>
   </w:abstractNum>
-  <w:abstractNum w:abstractNumId="5" w15:restartNumberingAfterBreak="0">
+  <w:abstractNum w:abstractNumId="6" w15:restartNumberingAfterBreak="0">
     <w:nsid w:val="1EC642F4"/>
     <w:multiLevelType w:val="multilevel"/>
     <w:tmpl w:val="01A09810"/>
@@ -4700,7 +4902,7 @@
       </w:rPr>
     </w:lvl>
   </w:abstractNum>
-  <w:abstractNum w:abstractNumId="6" w15:restartNumberingAfterBreak="0">
+  <w:abstractNum w:abstractNumId="7" w15:restartNumberingAfterBreak="0">
     <w:nsid w:val="1EE623A0"/>
     <w:multiLevelType w:val="hybridMultilevel"/>
     <w:tmpl w:val="3A16E92A"/>
@@ -4789,7 +4991,7 @@
       </w:pPr>
     </w:lvl>
   </w:abstractNum>
-  <w:abstractNum w:abstractNumId="7" w15:restartNumberingAfterBreak="0">
+  <w:abstractNum w:abstractNumId="8" w15:restartNumberingAfterBreak="0">
     <w:nsid w:val="21184ACB"/>
     <w:multiLevelType w:val="multilevel"/>
     <w:tmpl w:val="C7465BFA"/>
@@ -4902,7 +5104,7 @@
       </w:rPr>
     </w:lvl>
   </w:abstractNum>
-  <w:abstractNum w:abstractNumId="8" w15:restartNumberingAfterBreak="0">
+  <w:abstractNum w:abstractNumId="9" w15:restartNumberingAfterBreak="0">
     <w:nsid w:val="21881672"/>
     <w:multiLevelType w:val="multilevel"/>
     <w:tmpl w:val="F7AC1DDA"/>
@@ -5016,7 +5218,7 @@
       </w:rPr>
     </w:lvl>
   </w:abstractNum>
-  <w:abstractNum w:abstractNumId="9" w15:restartNumberingAfterBreak="0">
+  <w:abstractNum w:abstractNumId="10" w15:restartNumberingAfterBreak="0">
     <w:nsid w:val="2297299F"/>
     <w:multiLevelType w:val="multilevel"/>
     <w:tmpl w:val="040B001F"/>
@@ -5102,7 +5304,7 @@
       </w:pPr>
     </w:lvl>
   </w:abstractNum>
-  <w:abstractNum w:abstractNumId="10" w15:restartNumberingAfterBreak="0">
+  <w:abstractNum w:abstractNumId="11" w15:restartNumberingAfterBreak="0">
     <w:nsid w:val="25FE30D3"/>
     <w:multiLevelType w:val="multilevel"/>
     <w:tmpl w:val="6F663992"/>
@@ -5219,7 +5421,7 @@
       </w:rPr>
     </w:lvl>
   </w:abstractNum>
-  <w:abstractNum w:abstractNumId="11" w15:restartNumberingAfterBreak="0">
+  <w:abstractNum w:abstractNumId="12" w15:restartNumberingAfterBreak="0">
     <w:nsid w:val="26AD7040"/>
     <w:multiLevelType w:val="multilevel"/>
     <w:tmpl w:val="040B001F"/>
@@ -5308,7 +5510,7 @@
       </w:pPr>
     </w:lvl>
   </w:abstractNum>
-  <w:abstractNum w:abstractNumId="12" w15:restartNumberingAfterBreak="0">
+  <w:abstractNum w:abstractNumId="13" w15:restartNumberingAfterBreak="0">
     <w:nsid w:val="277D1194"/>
     <w:multiLevelType w:val="hybridMultilevel"/>
     <w:tmpl w:val="9A44915E"/>
@@ -5397,7 +5599,7 @@
       </w:pPr>
     </w:lvl>
   </w:abstractNum>
-  <w:abstractNum w:abstractNumId="13" w15:restartNumberingAfterBreak="0">
+  <w:abstractNum w:abstractNumId="14" w15:restartNumberingAfterBreak="0">
     <w:nsid w:val="29363410"/>
     <w:multiLevelType w:val="hybridMultilevel"/>
     <w:tmpl w:val="2AB6CB58"/>
@@ -5510,7 +5712,7 @@
       </w:rPr>
     </w:lvl>
   </w:abstractNum>
-  <w:abstractNum w:abstractNumId="14" w15:restartNumberingAfterBreak="0">
+  <w:abstractNum w:abstractNumId="15" w15:restartNumberingAfterBreak="0">
     <w:nsid w:val="2F813566"/>
     <w:multiLevelType w:val="multilevel"/>
     <w:tmpl w:val="F7AC1DDA"/>
@@ -5624,7 +5826,7 @@
       </w:rPr>
     </w:lvl>
   </w:abstractNum>
-  <w:abstractNum w:abstractNumId="15" w15:restartNumberingAfterBreak="0">
+  <w:abstractNum w:abstractNumId="16" w15:restartNumberingAfterBreak="0">
     <w:nsid w:val="30F15BC4"/>
     <w:multiLevelType w:val="hybridMultilevel"/>
     <w:tmpl w:val="B1325166"/>
@@ -5714,7 +5916,7 @@
       </w:pPr>
     </w:lvl>
   </w:abstractNum>
-  <w:abstractNum w:abstractNumId="16" w15:restartNumberingAfterBreak="0">
+  <w:abstractNum w:abstractNumId="17" w15:restartNumberingAfterBreak="0">
     <w:nsid w:val="325220F4"/>
     <w:multiLevelType w:val="multilevel"/>
     <w:tmpl w:val="6F663992"/>
@@ -5831,7 +6033,7 @@
       </w:rPr>
     </w:lvl>
   </w:abstractNum>
-  <w:abstractNum w:abstractNumId="17" w15:restartNumberingAfterBreak="0">
+  <w:abstractNum w:abstractNumId="18" w15:restartNumberingAfterBreak="0">
     <w:nsid w:val="36907977"/>
     <w:multiLevelType w:val="hybridMultilevel"/>
     <w:tmpl w:val="2878D77A"/>
@@ -5944,7 +6146,7 @@
       </w:rPr>
     </w:lvl>
   </w:abstractNum>
-  <w:abstractNum w:abstractNumId="18" w15:restartNumberingAfterBreak="0">
+  <w:abstractNum w:abstractNumId="19" w15:restartNumberingAfterBreak="0">
     <w:nsid w:val="39024419"/>
     <w:multiLevelType w:val="hybridMultilevel"/>
     <w:tmpl w:val="8E94370C"/>
@@ -6030,7 +6232,7 @@
       </w:pPr>
     </w:lvl>
   </w:abstractNum>
-  <w:abstractNum w:abstractNumId="19" w15:restartNumberingAfterBreak="0">
+  <w:abstractNum w:abstractNumId="20" w15:restartNumberingAfterBreak="0">
     <w:nsid w:val="3937274B"/>
     <w:multiLevelType w:val="multilevel"/>
     <w:tmpl w:val="F7AC1DDA"/>
@@ -6144,7 +6346,7 @@
       </w:rPr>
     </w:lvl>
   </w:abstractNum>
-  <w:abstractNum w:abstractNumId="20" w15:restartNumberingAfterBreak="0">
+  <w:abstractNum w:abstractNumId="21" w15:restartNumberingAfterBreak="0">
     <w:nsid w:val="39BF1D5F"/>
     <w:multiLevelType w:val="hybridMultilevel"/>
     <w:tmpl w:val="02582346"/>
@@ -6230,7 +6432,7 @@
       </w:pPr>
     </w:lvl>
   </w:abstractNum>
-  <w:abstractNum w:abstractNumId="21" w15:restartNumberingAfterBreak="0">
+  <w:abstractNum w:abstractNumId="22" w15:restartNumberingAfterBreak="0">
     <w:nsid w:val="3C652980"/>
     <w:multiLevelType w:val="hybridMultilevel"/>
     <w:tmpl w:val="B1325166"/>
@@ -6320,7 +6522,7 @@
       </w:pPr>
     </w:lvl>
   </w:abstractNum>
-  <w:abstractNum w:abstractNumId="22" w15:restartNumberingAfterBreak="0">
+  <w:abstractNum w:abstractNumId="23" w15:restartNumberingAfterBreak="0">
     <w:nsid w:val="40460B16"/>
     <w:multiLevelType w:val="hybridMultilevel"/>
     <w:tmpl w:val="A918A3C0"/>
@@ -6409,7 +6611,7 @@
       </w:pPr>
     </w:lvl>
   </w:abstractNum>
-  <w:abstractNum w:abstractNumId="23" w15:restartNumberingAfterBreak="0">
+  <w:abstractNum w:abstractNumId="24" w15:restartNumberingAfterBreak="0">
     <w:nsid w:val="430437B3"/>
     <w:multiLevelType w:val="multilevel"/>
     <w:tmpl w:val="C7465BFA"/>
@@ -6522,7 +6724,7 @@
       </w:rPr>
     </w:lvl>
   </w:abstractNum>
-  <w:abstractNum w:abstractNumId="24" w15:restartNumberingAfterBreak="0">
+  <w:abstractNum w:abstractNumId="25" w15:restartNumberingAfterBreak="0">
     <w:nsid w:val="4A3B0031"/>
     <w:multiLevelType w:val="multilevel"/>
     <w:tmpl w:val="E4FAFC86"/>
@@ -6635,7 +6837,7 @@
       </w:rPr>
     </w:lvl>
   </w:abstractNum>
-  <w:abstractNum w:abstractNumId="25" w15:restartNumberingAfterBreak="0">
+  <w:abstractNum w:abstractNumId="26" w15:restartNumberingAfterBreak="0">
     <w:nsid w:val="51A14C39"/>
     <w:multiLevelType w:val="hybridMultilevel"/>
     <w:tmpl w:val="D01EA886"/>
@@ -6748,7 +6950,7 @@
       </w:rPr>
     </w:lvl>
   </w:abstractNum>
-  <w:abstractNum w:abstractNumId="26" w15:restartNumberingAfterBreak="0">
+  <w:abstractNum w:abstractNumId="27" w15:restartNumberingAfterBreak="0">
     <w:nsid w:val="54366831"/>
     <w:multiLevelType w:val="multilevel"/>
     <w:tmpl w:val="44F02664"/>
@@ -6840,7 +7042,7 @@
       </w:pPr>
     </w:lvl>
   </w:abstractNum>
-  <w:abstractNum w:abstractNumId="27" w15:restartNumberingAfterBreak="0">
+  <w:abstractNum w:abstractNumId="28" w15:restartNumberingAfterBreak="0">
     <w:nsid w:val="546A1C7F"/>
     <w:multiLevelType w:val="hybridMultilevel"/>
     <w:tmpl w:val="CC042E7C"/>
@@ -6953,7 +7155,7 @@
       </w:rPr>
     </w:lvl>
   </w:abstractNum>
-  <w:abstractNum w:abstractNumId="28" w15:restartNumberingAfterBreak="0">
+  <w:abstractNum w:abstractNumId="29" w15:restartNumberingAfterBreak="0">
     <w:nsid w:val="5935007D"/>
     <w:multiLevelType w:val="hybridMultilevel"/>
     <w:tmpl w:val="82602DB0"/>
@@ -7042,7 +7244,7 @@
       </w:pPr>
     </w:lvl>
   </w:abstractNum>
-  <w:abstractNum w:abstractNumId="29" w15:restartNumberingAfterBreak="0">
+  <w:abstractNum w:abstractNumId="30" w15:restartNumberingAfterBreak="0">
     <w:nsid w:val="620A578F"/>
     <w:multiLevelType w:val="multilevel"/>
     <w:tmpl w:val="C136AB7C"/>
@@ -7159,7 +7361,7 @@
       </w:rPr>
     </w:lvl>
   </w:abstractNum>
-  <w:abstractNum w:abstractNumId="30" w15:restartNumberingAfterBreak="0">
+  <w:abstractNum w:abstractNumId="31" w15:restartNumberingAfterBreak="0">
     <w:nsid w:val="625B0D7D"/>
     <w:multiLevelType w:val="multilevel"/>
     <w:tmpl w:val="8B54A70A"/>
@@ -7272,7 +7474,7 @@
       </w:rPr>
     </w:lvl>
   </w:abstractNum>
-  <w:abstractNum w:abstractNumId="31" w15:restartNumberingAfterBreak="0">
+  <w:abstractNum w:abstractNumId="32" w15:restartNumberingAfterBreak="0">
     <w:nsid w:val="63DD71E1"/>
     <w:multiLevelType w:val="multilevel"/>
     <w:tmpl w:val="040B001F"/>
@@ -7361,7 +7563,7 @@
       </w:pPr>
     </w:lvl>
   </w:abstractNum>
-  <w:abstractNum w:abstractNumId="32" w15:restartNumberingAfterBreak="0">
+  <w:abstractNum w:abstractNumId="33" w15:restartNumberingAfterBreak="0">
     <w:nsid w:val="67086F9D"/>
     <w:multiLevelType w:val="multilevel"/>
     <w:tmpl w:val="040B001F"/>
@@ -7447,7 +7649,7 @@
       </w:pPr>
     </w:lvl>
   </w:abstractNum>
-  <w:abstractNum w:abstractNumId="33" w15:restartNumberingAfterBreak="0">
+  <w:abstractNum w:abstractNumId="34" w15:restartNumberingAfterBreak="0">
     <w:nsid w:val="67CC46AF"/>
     <w:multiLevelType w:val="multilevel"/>
     <w:tmpl w:val="F7AC1DDA"/>
@@ -7561,7 +7763,7 @@
       </w:rPr>
     </w:lvl>
   </w:abstractNum>
-  <w:abstractNum w:abstractNumId="34" w15:restartNumberingAfterBreak="0">
+  <w:abstractNum w:abstractNumId="35" w15:restartNumberingAfterBreak="0">
     <w:nsid w:val="67FE587D"/>
     <w:multiLevelType w:val="hybridMultilevel"/>
     <w:tmpl w:val="5E1602F6"/>
@@ -7650,7 +7852,7 @@
       </w:pPr>
     </w:lvl>
   </w:abstractNum>
-  <w:abstractNum w:abstractNumId="35" w15:restartNumberingAfterBreak="0">
+  <w:abstractNum w:abstractNumId="36" w15:restartNumberingAfterBreak="0">
     <w:nsid w:val="6AD251DB"/>
     <w:multiLevelType w:val="hybridMultilevel"/>
     <w:tmpl w:val="0D9C5656"/>
@@ -7736,7 +7938,7 @@
       </w:pPr>
     </w:lvl>
   </w:abstractNum>
-  <w:abstractNum w:abstractNumId="36" w15:restartNumberingAfterBreak="0">
+  <w:abstractNum w:abstractNumId="37" w15:restartNumberingAfterBreak="0">
     <w:nsid w:val="6AE22C99"/>
     <w:multiLevelType w:val="multilevel"/>
     <w:tmpl w:val="6F663992"/>
@@ -7853,7 +8055,7 @@
       </w:rPr>
     </w:lvl>
   </w:abstractNum>
-  <w:abstractNum w:abstractNumId="37" w15:restartNumberingAfterBreak="0">
+  <w:abstractNum w:abstractNumId="38" w15:restartNumberingAfterBreak="0">
     <w:nsid w:val="6E270CA9"/>
     <w:multiLevelType w:val="hybridMultilevel"/>
     <w:tmpl w:val="A1B8AEF6"/>
@@ -7966,7 +8168,7 @@
       </w:rPr>
     </w:lvl>
   </w:abstractNum>
-  <w:abstractNum w:abstractNumId="38" w15:restartNumberingAfterBreak="0">
+  <w:abstractNum w:abstractNumId="39" w15:restartNumberingAfterBreak="0">
     <w:nsid w:val="703A39F8"/>
     <w:multiLevelType w:val="multilevel"/>
     <w:tmpl w:val="9F2A9CC6"/>
@@ -8080,7 +8282,7 @@
       </w:rPr>
     </w:lvl>
   </w:abstractNum>
-  <w:abstractNum w:abstractNumId="39" w15:restartNumberingAfterBreak="0">
+  <w:abstractNum w:abstractNumId="40" w15:restartNumberingAfterBreak="0">
     <w:nsid w:val="70A126C6"/>
     <w:multiLevelType w:val="multilevel"/>
     <w:tmpl w:val="E4FAFC86"/>
@@ -8193,7 +8395,7 @@
       </w:rPr>
     </w:lvl>
   </w:abstractNum>
-  <w:abstractNum w:abstractNumId="40" w15:restartNumberingAfterBreak="0">
+  <w:abstractNum w:abstractNumId="41" w15:restartNumberingAfterBreak="0">
     <w:nsid w:val="71EB1409"/>
     <w:multiLevelType w:val="multilevel"/>
     <w:tmpl w:val="040B001F"/>
@@ -8279,7 +8481,7 @@
       </w:pPr>
     </w:lvl>
   </w:abstractNum>
-  <w:abstractNum w:abstractNumId="41" w15:restartNumberingAfterBreak="0">
+  <w:abstractNum w:abstractNumId="42" w15:restartNumberingAfterBreak="0">
     <w:nsid w:val="778C7713"/>
     <w:multiLevelType w:val="hybridMultilevel"/>
     <w:tmpl w:val="E9B69E6E"/>
@@ -8392,7 +8594,7 @@
       </w:rPr>
     </w:lvl>
   </w:abstractNum>
-  <w:abstractNum w:abstractNumId="42" w15:restartNumberingAfterBreak="0">
+  <w:abstractNum w:abstractNumId="43" w15:restartNumberingAfterBreak="0">
     <w:nsid w:val="7A491656"/>
     <w:multiLevelType w:val="multilevel"/>
     <w:tmpl w:val="78780B54"/>
@@ -8506,7 +8708,7 @@
       </w:rPr>
     </w:lvl>
   </w:abstractNum>
-  <w:abstractNum w:abstractNumId="43" w15:restartNumberingAfterBreak="0">
+  <w:abstractNum w:abstractNumId="44" w15:restartNumberingAfterBreak="0">
     <w:nsid w:val="7B6D4C56"/>
     <w:multiLevelType w:val="multilevel"/>
     <w:tmpl w:val="6F663992"/>
@@ -8623,7 +8825,7 @@
       </w:rPr>
     </w:lvl>
   </w:abstractNum>
-  <w:abstractNum w:abstractNumId="44" w15:restartNumberingAfterBreak="0">
+  <w:abstractNum w:abstractNumId="45" w15:restartNumberingAfterBreak="0">
     <w:nsid w:val="7B7E5E7E"/>
     <w:multiLevelType w:val="multilevel"/>
     <w:tmpl w:val="F7AC1DDA"/>
@@ -8738,139 +8940,142 @@
     </w:lvl>
   </w:abstractNum>
   <w:num w:numId="1">
+    <w:abstractNumId w:val="28"/>
+  </w:num>
+  <w:num w:numId="2">
+    <w:abstractNumId w:val="42"/>
+  </w:num>
+  <w:num w:numId="3">
+    <w:abstractNumId w:val="19"/>
+  </w:num>
+  <w:num w:numId="4">
+    <w:abstractNumId w:val="35"/>
+  </w:num>
+  <w:num w:numId="5">
+    <w:abstractNumId w:val="23"/>
+  </w:num>
+  <w:num w:numId="6">
+    <w:abstractNumId w:val="29"/>
+  </w:num>
+  <w:num w:numId="7">
+    <w:abstractNumId w:val="41"/>
+  </w:num>
+  <w:num w:numId="8">
+    <w:abstractNumId w:val="30"/>
+  </w:num>
+  <w:num w:numId="9">
+    <w:abstractNumId w:val="39"/>
+  </w:num>
+  <w:num w:numId="10">
+    <w:abstractNumId w:val="31"/>
+  </w:num>
+  <w:num w:numId="11">
+    <w:abstractNumId w:val="6"/>
+  </w:num>
+  <w:num w:numId="12">
+    <w:abstractNumId w:val="45"/>
+  </w:num>
+  <w:num w:numId="13">
+    <w:abstractNumId w:val="15"/>
+  </w:num>
+  <w:num w:numId="14">
+    <w:abstractNumId w:val="34"/>
+  </w:num>
+  <w:num w:numId="15">
+    <w:abstractNumId w:val="26"/>
+  </w:num>
+  <w:num w:numId="16">
+    <w:abstractNumId w:val="21"/>
+  </w:num>
+  <w:num w:numId="17">
+    <w:abstractNumId w:val="38"/>
+  </w:num>
+  <w:num w:numId="18">
+    <w:abstractNumId w:val="36"/>
+  </w:num>
+  <w:num w:numId="19">
+    <w:abstractNumId w:val="32"/>
+  </w:num>
+  <w:num w:numId="20">
+    <w:abstractNumId w:val="5"/>
+  </w:num>
+  <w:num w:numId="21">
+    <w:abstractNumId w:val="8"/>
+  </w:num>
+  <w:num w:numId="22">
     <w:abstractNumId w:val="27"/>
   </w:num>
-  <w:num w:numId="2">
-    <w:abstractNumId w:val="41"/>
-  </w:num>
-  <w:num w:numId="3">
-    <w:abstractNumId w:val="18"/>
-  </w:num>
-  <w:num w:numId="4">
-    <w:abstractNumId w:val="34"/>
-  </w:num>
-  <w:num w:numId="5">
-    <w:abstractNumId w:val="22"/>
-  </w:num>
-  <w:num w:numId="6">
-    <w:abstractNumId w:val="28"/>
-  </w:num>
-  <w:num w:numId="7">
-    <w:abstractNumId w:val="40"/>
-  </w:num>
-  <w:num w:numId="8">
-    <w:abstractNumId w:val="29"/>
-  </w:num>
-  <w:num w:numId="9">
-    <w:abstractNumId w:val="38"/>
-  </w:num>
-  <w:num w:numId="10">
-    <w:abstractNumId w:val="30"/>
-  </w:num>
-  <w:num w:numId="11">
-    <w:abstractNumId w:val="5"/>
-  </w:num>
-  <w:num w:numId="12">
-    <w:abstractNumId w:val="44"/>
-  </w:num>
-  <w:num w:numId="13">
-    <w:abstractNumId w:val="14"/>
-  </w:num>
-  <w:num w:numId="14">
-    <w:abstractNumId w:val="33"/>
-  </w:num>
-  <w:num w:numId="15">
-    <w:abstractNumId w:val="25"/>
-  </w:num>
-  <w:num w:numId="16">
-    <w:abstractNumId w:val="20"/>
-  </w:num>
-  <w:num w:numId="17">
-    <w:abstractNumId w:val="37"/>
-  </w:num>
-  <w:num w:numId="18">
-    <w:abstractNumId w:val="35"/>
-  </w:num>
-  <w:num w:numId="19">
-    <w:abstractNumId w:val="31"/>
-  </w:num>
-  <w:num w:numId="20">
-    <w:abstractNumId w:val="4"/>
-  </w:num>
-  <w:num w:numId="21">
-    <w:abstractNumId w:val="7"/>
-  </w:num>
-  <w:num w:numId="22">
-    <w:abstractNumId w:val="26"/>
-  </w:num>
   <w:num w:numId="23">
-    <w:abstractNumId w:val="23"/>
+    <w:abstractNumId w:val="24"/>
   </w:num>
   <w:num w:numId="24">
-    <w:abstractNumId w:val="11"/>
+    <w:abstractNumId w:val="12"/>
   </w:num>
   <w:num w:numId="25">
-    <w:abstractNumId w:val="6"/>
+    <w:abstractNumId w:val="7"/>
   </w:num>
   <w:num w:numId="26">
     <w:abstractNumId w:val="3"/>
   </w:num>
   <w:num w:numId="27">
-    <w:abstractNumId w:val="15"/>
+    <w:abstractNumId w:val="16"/>
   </w:num>
   <w:num w:numId="28">
-    <w:abstractNumId w:val="21"/>
+    <w:abstractNumId w:val="22"/>
   </w:num>
   <w:num w:numId="29">
     <w:abstractNumId w:val="0"/>
   </w:num>
   <w:num w:numId="30">
-    <w:abstractNumId w:val="39"/>
+    <w:abstractNumId w:val="40"/>
   </w:num>
   <w:num w:numId="31">
-    <w:abstractNumId w:val="32"/>
+    <w:abstractNumId w:val="33"/>
   </w:num>
   <w:num w:numId="32">
     <w:abstractNumId w:val="2"/>
   </w:num>
   <w:num w:numId="33">
-    <w:abstractNumId w:val="24"/>
+    <w:abstractNumId w:val="25"/>
   </w:num>
   <w:num w:numId="34">
-    <w:abstractNumId w:val="19"/>
+    <w:abstractNumId w:val="20"/>
   </w:num>
   <w:num w:numId="35">
-    <w:abstractNumId w:val="42"/>
+    <w:abstractNumId w:val="43"/>
   </w:num>
   <w:num w:numId="36">
-    <w:abstractNumId w:val="8"/>
+    <w:abstractNumId w:val="9"/>
   </w:num>
   <w:num w:numId="37">
+    <w:abstractNumId w:val="18"/>
+  </w:num>
+  <w:num w:numId="38">
+    <w:abstractNumId w:val="37"/>
+  </w:num>
+  <w:num w:numId="39">
     <w:abstractNumId w:val="17"/>
   </w:num>
-  <w:num w:numId="38">
-    <w:abstractNumId w:val="36"/>
-  </w:num>
-  <w:num w:numId="39">
-    <w:abstractNumId w:val="16"/>
-  </w:num>
   <w:num w:numId="40">
-    <w:abstractNumId w:val="10"/>
+    <w:abstractNumId w:val="11"/>
   </w:num>
   <w:num w:numId="41">
-    <w:abstractNumId w:val="43"/>
+    <w:abstractNumId w:val="44"/>
   </w:num>
   <w:num w:numId="42">
-    <w:abstractNumId w:val="12"/>
+    <w:abstractNumId w:val="13"/>
   </w:num>
   <w:num w:numId="43">
     <w:abstractNumId w:val="1"/>
   </w:num>
   <w:num w:numId="44">
-    <w:abstractNumId w:val="9"/>
+    <w:abstractNumId w:val="10"/>
   </w:num>
   <w:num w:numId="45">
-    <w:abstractNumId w:val="13"/>
+    <w:abstractNumId w:val="14"/>
+  </w:num>
+  <w:num w:numId="46">
+    <w:abstractNumId w:val="4"/>
   </w:num>
 </w:numbering>
 </file>
@@ -9386,6 +9591,7 @@
   <w:style w:type="character" w:default="1" w:styleId="Kappaleenoletusfontti">
     <w:name w:val="Default Paragraph Font"/>
     <w:uiPriority w:val="1"/>
+    <w:semiHidden/>
     <w:unhideWhenUsed/>
   </w:style>
   <w:style w:type="table" w:default="1" w:styleId="Normaalitaulukko">
@@ -10057,7 +10263,7 @@
 </file>
 
 <file path=customXml/itemProps1.xml><?xml version="1.0" encoding="utf-8"?>
-<ds:datastoreItem xmlns:ds="http://schemas.openxmlformats.org/officeDocument/2006/customXml" ds:itemID="{DB204F74-7A23-489C-9E31-F60EB0FD4D78}">
+<ds:datastoreItem xmlns:ds="http://schemas.openxmlformats.org/officeDocument/2006/customXml" ds:itemID="{B3256F6D-9C0D-4307-B02C-84B9ECA1B020}">
   <ds:schemaRefs>
     <ds:schemaRef ds:uri="http://schemas.openxmlformats.org/officeDocument/2006/bibliography"/>
   </ds:schemaRefs>

</xml_diff>